<commit_message>
Update and adding more documents
</commit_message>
<xml_diff>
--- a/Mandev_FinalReport_Draft.docx
+++ b/Mandev_FinalReport_Draft.docx
@@ -3369,66 +3369,73 @@
           <w:sz w:val="32"/>
           <w:szCs w:val="32"/>
         </w:rPr>
-        <w:t>Research Question</w:t>
-      </w:r>
-      <w:r>
-        <w:rPr>
-          <w:color w:val="000000" w:themeColor="text1"/>
-          <w:sz w:val="32"/>
-          <w:szCs w:val="32"/>
-        </w:rPr>
-        <w:t xml:space="preserve"> or </w:t>
-      </w:r>
-      <w:r>
-        <w:rPr>
-          <w:color w:val="000000" w:themeColor="text1"/>
-          <w:sz w:val="32"/>
-          <w:szCs w:val="32"/>
-        </w:rPr>
-        <w:t xml:space="preserve">Problem that will be </w:t>
+        <w:t>Problem that will be Addressed</w:t>
+      </w:r>
+      <w:bookmarkEnd w:id="1"/>
+    </w:p>
+    <w:p>
+      <w:pPr>
+        <w:rPr>
+          <w:color w:val="FF0000"/>
+        </w:rPr>
+      </w:pPr>
+      <w:r>
+        <w:rPr>
+          <w:color w:val="FF0000"/>
+        </w:rPr>
+        <w:br/>
+      </w:r>
+      <w:r>
+        <w:rPr>
+          <w:color w:val="000000" w:themeColor="text1"/>
+        </w:rPr>
+        <w:t xml:space="preserve">The problem that is going to be addressed has already been briefly mentioned before. </w:t>
+      </w:r>
+      <w:r>
+        <w:rPr>
+          <w:color w:val="000000" w:themeColor="text1"/>
+        </w:rPr>
+        <w:t>Sports enthusiasts that have a passion for any sports but do not know of anyone to play sports with.</w:t>
+      </w:r>
+      <w:r>
+        <w:rPr>
+          <w:color w:val="000000" w:themeColor="text1"/>
+        </w:rPr>
+        <w:t xml:space="preserve"> This is going to help solve a real time issue for anyone you </w:t>
       </w:r>
       <w:proofErr w:type="gramStart"/>
       <w:r>
         <w:rPr>
           <w:color w:val="000000" w:themeColor="text1"/>
-          <w:sz w:val="32"/>
-          <w:szCs w:val="32"/>
-        </w:rPr>
-        <w:t>Addressed</w:t>
-      </w:r>
-      <w:bookmarkEnd w:id="1"/>
+        </w:rPr>
+        <w:t>doesn’t</w:t>
+      </w:r>
       <w:proofErr w:type="gramEnd"/>
-    </w:p>
-    <w:p>
-      <w:pPr>
-        <w:rPr>
-          <w:color w:val="FF0000"/>
-        </w:rPr>
-      </w:pPr>
-      <w:r>
-        <w:rPr>
-          <w:color w:val="FF0000"/>
-        </w:rPr>
-        <w:br/>
-      </w:r>
-      <w:r>
-        <w:rPr>
-          <w:color w:val="FF0000"/>
-        </w:rPr>
-        <w:t>Sports enthusiasts that have a passion for any sports but do not know of anyone to play sports with.</w:t>
-      </w:r>
-    </w:p>
-    <w:p>
-      <w:pPr>
-        <w:rPr>
-          <w:color w:val="FF0000"/>
-        </w:rPr>
-      </w:pPr>
-      <w:r>
-        <w:rPr>
-          <w:color w:val="FF0000"/>
-        </w:rPr>
-        <w:t>A group of people that have a select group but are missing a few individuals to play a full team sport.</w:t>
+      <w:r>
+        <w:rPr>
+          <w:color w:val="000000" w:themeColor="text1"/>
+        </w:rPr>
+        <w:t xml:space="preserve"> feel like they have anyone they can do sports activities with. </w:t>
+      </w:r>
+      <w:proofErr w:type="spellStart"/>
+      <w:r>
+        <w:rPr>
+          <w:color w:val="000000" w:themeColor="text1"/>
+        </w:rPr>
+        <w:t>Alonside</w:t>
+      </w:r>
+      <w:proofErr w:type="spellEnd"/>
+      <w:r>
+        <w:rPr>
+          <w:color w:val="000000" w:themeColor="text1"/>
+        </w:rPr>
+        <w:t xml:space="preserve"> this is can also help a</w:t>
+      </w:r>
+      <w:r>
+        <w:rPr>
+          <w:color w:val="000000" w:themeColor="text1"/>
+        </w:rPr>
+        <w:t xml:space="preserve"> group of people that have a select group but are missing a few individuals to play a full team sport.</w:t>
       </w:r>
     </w:p>
     <w:p>
@@ -3506,7 +3513,16 @@
           <w:sz w:val="22"/>
           <w:szCs w:val="22"/>
         </w:rPr>
-        <w:t xml:space="preserve"> can only get bigger where more and more people would continue to grow with the sport and gain a stronger interest. </w:t>
+        <w:t xml:space="preserve"> can only </w:t>
+      </w:r>
+      <w:r>
+        <w:rPr>
+          <w:rFonts w:ascii="Calibri" w:hAnsi="Calibri" w:cs="Calibri"/>
+          <w:sz w:val="22"/>
+          <w:szCs w:val="22"/>
+        </w:rPr>
+        <w:lastRenderedPageBreak/>
+        <w:t xml:space="preserve">get bigger where more and more people would continue to grow with the sport and gain a stronger interest. </w:t>
       </w:r>
     </w:p>
     <w:p>
@@ -3524,7 +3540,6 @@
           <w:sz w:val="32"/>
           <w:szCs w:val="32"/>
         </w:rPr>
-        <w:lastRenderedPageBreak/>
         <w:t>Objectives</w:t>
       </w:r>
       <w:bookmarkEnd w:id="3"/>
@@ -3790,7 +3805,16 @@
           <w:sz w:val="22"/>
           <w:szCs w:val="22"/>
         </w:rPr>
-        <w:t xml:space="preserve">This is an example of where the project idea is like what is shown in the link above. It gives a little insight into how and why this application is very beneficial and how it is playing sports easy. One thing I would highlight from this link is that it talks a lot about user experiences and how it is related to people that may want to use this application. My aim is to see the weakness across all similar projects and see how I can make a change with whatever is not quite a working feature. </w:t>
+        <w:t xml:space="preserve">This is an example of where the project idea is like what is shown in the link above. It gives a little insight into how and why this application is very beneficial and how it is playing sports easy. One thing I would highlight from this link is that it talks a lot about user experiences and how it is related </w:t>
+      </w:r>
+      <w:r>
+        <w:rPr>
+          <w:rFonts w:ascii="Calibri" w:hAnsi="Calibri" w:cs="Calibri"/>
+          <w:sz w:val="22"/>
+          <w:szCs w:val="22"/>
+        </w:rPr>
+        <w:lastRenderedPageBreak/>
+        <w:t xml:space="preserve">to people that may want to use this application. My aim is to see the weakness across all similar projects and see how I can make a change with whatever is not quite a working feature. </w:t>
       </w:r>
     </w:p>
     <w:p>
@@ -3808,7 +3832,6 @@
           <w:sz w:val="32"/>
           <w:szCs w:val="32"/>
         </w:rPr>
-        <w:lastRenderedPageBreak/>
         <w:t>Report overview</w:t>
       </w:r>
       <w:bookmarkEnd w:id="6"/>
@@ -3875,37 +3898,7 @@
           <w:szCs w:val="40"/>
         </w:rPr>
         <w:lastRenderedPageBreak/>
-        <w:t>Literature</w:t>
-      </w:r>
-      <w:r>
-        <w:rPr>
-          <w:b/>
-          <w:bCs/>
-          <w:color w:val="000000" w:themeColor="text1"/>
-          <w:sz w:val="40"/>
-          <w:szCs w:val="40"/>
-        </w:rPr>
-        <w:t xml:space="preserve"> </w:t>
-      </w:r>
-      <w:r>
-        <w:rPr>
-          <w:b/>
-          <w:bCs/>
-          <w:color w:val="000000" w:themeColor="text1"/>
-          <w:sz w:val="40"/>
-          <w:szCs w:val="40"/>
-        </w:rPr>
-        <w:t>or</w:t>
-      </w:r>
-      <w:r>
-        <w:rPr>
-          <w:b/>
-          <w:bCs/>
-          <w:color w:val="000000" w:themeColor="text1"/>
-          <w:sz w:val="40"/>
-          <w:szCs w:val="40"/>
-        </w:rPr>
-        <w:t xml:space="preserve"> Technology</w:t>
+        <w:t>Technology</w:t>
       </w:r>
       <w:r>
         <w:rPr>
@@ -5141,7 +5134,22 @@
           <w:rFonts w:cstheme="minorHAnsi"/>
           <w:color w:val="000000" w:themeColor="text1"/>
         </w:rPr>
-        <w:t xml:space="preserve">**1. Home </w:t>
+        <w:t>1. Home Page:</w:t>
+      </w:r>
+    </w:p>
+    <w:p>
+      <w:pPr>
+        <w:rPr>
+          <w:rFonts w:cstheme="minorHAnsi"/>
+          <w:color w:val="000000" w:themeColor="text1"/>
+        </w:rPr>
+      </w:pPr>
+      <w:r>
+        <w:rPr>
+          <w:rFonts w:cstheme="minorHAnsi"/>
+          <w:color w:val="000000" w:themeColor="text1"/>
+        </w:rPr>
+        <w:t xml:space="preserve">The home page serves as the entry point and focal point of the application. It aims to provide a visually appealing and user-friendly interface that engages users from the moment they land on the page. The design follows a clean and minimalist approach to ensure a seamless user </w:t>
       </w:r>
       <w:proofErr w:type="gramStart"/>
       <w:r>
@@ -5149,40 +5157,40 @@
           <w:rFonts w:cstheme="minorHAnsi"/>
           <w:color w:val="000000" w:themeColor="text1"/>
         </w:rPr>
-        <w:t>Page:*</w:t>
+        <w:t>experience</w:t>
       </w:r>
       <w:proofErr w:type="gramEnd"/>
-      <w:r>
+    </w:p>
+    <w:p>
+      <w:pPr>
         <w:rPr>
           <w:rFonts w:cstheme="minorHAnsi"/>
           <w:color w:val="000000" w:themeColor="text1"/>
         </w:rPr>
-        <w:t>*</w:t>
-      </w:r>
-    </w:p>
-    <w:p>
-      <w:pPr>
+      </w:pPr>
+      <w:r>
         <w:rPr>
           <w:rFonts w:cstheme="minorHAnsi"/>
           <w:color w:val="000000" w:themeColor="text1"/>
         </w:rPr>
-      </w:pPr>
+        <w:t xml:space="preserve">The page layout is structured using HTML, allowing for logical organization of content elements. CSS is employed to enhance the visual presentation and styling of the page. Custom CSS styles are applied to create a cohesive and aesthetically pleasing design. The use of appropriate </w:t>
+      </w:r>
+      <w:proofErr w:type="spellStart"/>
       <w:r>
         <w:rPr>
           <w:rFonts w:cstheme="minorHAnsi"/>
           <w:color w:val="000000" w:themeColor="text1"/>
         </w:rPr>
-        <w:t xml:space="preserve">The home page serves as the entry point and focal point of the application. It aims to provide a visually appealing and user-friendly interface that engages users from the moment they land on the page. The design follows a clean and minimalist approach to ensure a seamless user </w:t>
-      </w:r>
-      <w:proofErr w:type="gramStart"/>
+        <w:t>color</w:t>
+      </w:r>
+      <w:proofErr w:type="spellEnd"/>
       <w:r>
         <w:rPr>
           <w:rFonts w:cstheme="minorHAnsi"/>
           <w:color w:val="000000" w:themeColor="text1"/>
         </w:rPr>
-        <w:t>experience</w:t>
-      </w:r>
-      <w:proofErr w:type="gramEnd"/>
+        <w:t xml:space="preserve"> schemes, typography, and spacing ensures a visually pleasing and consistent user interface.</w:t>
+      </w:r>
     </w:p>
     <w:p>
       <w:pPr>
@@ -5196,69 +5204,22 @@
           <w:rFonts w:cstheme="minorHAnsi"/>
           <w:color w:val="000000" w:themeColor="text1"/>
         </w:rPr>
-        <w:t xml:space="preserve">The page layout is structured using HTML, allowing for logical organization of content elements. CSS is employed to enhance the visual presentation and styling of the page. Custom CSS styles are applied to create a cohesive and aesthetically pleasing design. The use of appropriate </w:t>
-      </w:r>
-      <w:proofErr w:type="spellStart"/>
-      <w:r>
+        <w:t>The main goal of the home page is to facilitate easy navigation and provide users with a clear understanding of the application's purpose. The navigation bar at the top of the page contains buttons that link to other pages within the application, enabling users to explore different sections. The layout and placement of the navigation elements are designed to be intuitive, ensuring that users can quickly and effortlessly navigate to their desired destinations.</w:t>
+      </w:r>
+    </w:p>
+    <w:p>
+      <w:pPr>
         <w:rPr>
           <w:rFonts w:cstheme="minorHAnsi"/>
           <w:color w:val="000000" w:themeColor="text1"/>
         </w:rPr>
-        <w:t>color</w:t>
-      </w:r>
-      <w:proofErr w:type="spellEnd"/>
+      </w:pPr>
       <w:r>
         <w:rPr>
           <w:rFonts w:cstheme="minorHAnsi"/>
           <w:color w:val="000000" w:themeColor="text1"/>
         </w:rPr>
-        <w:t xml:space="preserve"> schemes, typography, and spacing ensures a visually pleasing and consistent user interface.</w:t>
-      </w:r>
-    </w:p>
-    <w:p>
-      <w:pPr>
-        <w:rPr>
-          <w:rFonts w:cstheme="minorHAnsi"/>
-          <w:color w:val="000000" w:themeColor="text1"/>
-        </w:rPr>
-      </w:pPr>
-      <w:r>
-        <w:rPr>
-          <w:rFonts w:cstheme="minorHAnsi"/>
-          <w:color w:val="000000" w:themeColor="text1"/>
-        </w:rPr>
-        <w:t>The main goal of the home page is to facilitate easy navigation and provide users with a clear understanding of the application's purpose. The navigation bar at the top of the page contains buttons that link to other pages within the application, enabling users to explore different sections. The layout and placement of the navigation elements are designed to be intuitive, ensuring that users can quickly and effortlessly navigate to their desired destinations.</w:t>
-      </w:r>
-    </w:p>
-    <w:p>
-      <w:pPr>
-        <w:rPr>
-          <w:rFonts w:cstheme="minorHAnsi"/>
-          <w:color w:val="000000" w:themeColor="text1"/>
-        </w:rPr>
-      </w:pPr>
-      <w:r>
-        <w:rPr>
-          <w:rFonts w:cstheme="minorHAnsi"/>
-          <w:color w:val="000000" w:themeColor="text1"/>
-        </w:rPr>
-        <w:t xml:space="preserve">**2. Connect </w:t>
-      </w:r>
-      <w:proofErr w:type="gramStart"/>
-      <w:r>
-        <w:rPr>
-          <w:rFonts w:cstheme="minorHAnsi"/>
-          <w:color w:val="000000" w:themeColor="text1"/>
-        </w:rPr>
-        <w:t>Page:*</w:t>
-      </w:r>
-      <w:proofErr w:type="gramEnd"/>
-      <w:r>
-        <w:rPr>
-          <w:rFonts w:cstheme="minorHAnsi"/>
-          <w:color w:val="000000" w:themeColor="text1"/>
-        </w:rPr>
-        <w:t>*</w:t>
+        <w:t>2. Connect Page:</w:t>
       </w:r>
     </w:p>
     <w:p>
@@ -5456,23 +5417,7 @@
           <w:rFonts w:cstheme="minorHAnsi"/>
           <w:color w:val="000000" w:themeColor="text1"/>
         </w:rPr>
-        <w:t xml:space="preserve">**3. Maps </w:t>
-      </w:r>
-      <w:proofErr w:type="gramStart"/>
-      <w:r>
-        <w:rPr>
-          <w:rFonts w:cstheme="minorHAnsi"/>
-          <w:color w:val="000000" w:themeColor="text1"/>
-        </w:rPr>
-        <w:t>Page:*</w:t>
-      </w:r>
-      <w:proofErr w:type="gramEnd"/>
-      <w:r>
-        <w:rPr>
-          <w:rFonts w:cstheme="minorHAnsi"/>
-          <w:color w:val="000000" w:themeColor="text1"/>
-        </w:rPr>
-        <w:t>*</w:t>
+        <w:t>3. Maps Page:</w:t>
       </w:r>
     </w:p>
     <w:p>
@@ -5653,105 +5598,73 @@
     </w:p>
     <w:p>
       <w:r>
-        <w:t xml:space="preserve">**Alternative </w:t>
+        <w:t>Alternative Approaches:</w:t>
+      </w:r>
+    </w:p>
+    <w:p>
+      <w:r>
+        <w:t>Maps Page:</w:t>
+      </w:r>
+    </w:p>
+    <w:p>
+      <w:r>
+        <w:t>Instead of using Leaflet, another popular option for integrating maps into web applications is the Google Maps JavaScript API. It provides a comprehensive set of features and extensive documentation for map rendering, marker placement, and interactive functionality. The Google Maps API also offers additional services such as geocoding and directions, which could be useful for enhancing the user experience</w:t>
       </w:r>
       <w:proofErr w:type="gramStart"/>
       <w:r>
-        <w:t>Approaches:*</w:t>
+        <w:t>.</w:t>
+      </w:r>
+      <w:r>
+        <w:t xml:space="preserve"> </w:t>
+      </w:r>
+      <w:r>
+        <w:t>,</w:t>
       </w:r>
       <w:proofErr w:type="gramEnd"/>
       <w:r>
-        <w:t>*</w:t>
-      </w:r>
-    </w:p>
-    <w:p>
-      <w:r>
-        <w:t xml:space="preserve">**Maps </w:t>
-      </w:r>
-      <w:proofErr w:type="gramStart"/>
-      <w:r>
-        <w:t>Page:*</w:t>
-      </w:r>
-      <w:proofErr w:type="gramEnd"/>
-      <w:r>
-        <w:t>*</w:t>
-      </w:r>
-    </w:p>
-    <w:p>
-      <w:r>
-        <w:t>Instead of using Leaflet, another popular option for integrating maps into web applications is the Google Maps JavaScript API. It provides a comprehensive set of features and extensive documentation for map rendering, marker placement, and interactive functionality. The Google Maps API also offers additional services such as geocoding and directions, which could be useful for enhancing the user experience</w:t>
-      </w:r>
-      <w:proofErr w:type="gramStart"/>
-      <w:r>
-        <w:t>.</w:t>
+        <w:t xml:space="preserve"> if the application required more advanced mapping capabilities, a full-fledged GIS (Geographic Information System) library like </w:t>
+      </w:r>
+      <w:proofErr w:type="spellStart"/>
+      <w:r>
+        <w:t>Mapbox</w:t>
+      </w:r>
+      <w:proofErr w:type="spellEnd"/>
+      <w:r>
+        <w:t xml:space="preserve"> GL JS could have been utilized. </w:t>
+      </w:r>
+      <w:proofErr w:type="spellStart"/>
+      <w:r>
+        <w:t>Mapbox</w:t>
+      </w:r>
+      <w:proofErr w:type="spellEnd"/>
+      <w:r>
+        <w:t xml:space="preserve"> offers highly customizable maps, extensive styling options, and support for geospatial data analysis.</w:t>
+      </w:r>
+    </w:p>
+    <w:p>
+      <w:r>
+        <w:t>Connect Page:</w:t>
+      </w:r>
+    </w:p>
+    <w:p>
+      <w:r>
+        <w:t xml:space="preserve">   While Firebase provides a convenient solution for data storage and real-time synchronization, other backend technologies could have been employed. For instance, a traditional SQL database such as MySQL or PostgreSQL could have been used to store event data. These databases provide powerful querying capabilities and offer strong data consistency and integrity.</w:t>
+      </w:r>
+    </w:p>
+    <w:p>
+      <w:r>
+        <w:t>Additionally, backend frameworks like Node.js with Express could have been employed to handle form submissions and perform server-side processing. This approach would involve setting up a server, defining routes, and utilizing an ORM (Object-Relational Mapping) library to interact with the database.</w:t>
       </w:r>
       <w:r>
         <w:t xml:space="preserve"> </w:t>
       </w:r>
       <w:r>
-        <w:t>,</w:t>
-      </w:r>
-      <w:proofErr w:type="gramEnd"/>
-      <w:r>
-        <w:t xml:space="preserve"> if the application required more advanced mapping capabilities, a full-fledged GIS (Geographic Information System) library like </w:t>
-      </w:r>
-      <w:proofErr w:type="spellStart"/>
-      <w:r>
-        <w:t>Mapbox</w:t>
-      </w:r>
-      <w:proofErr w:type="spellEnd"/>
-      <w:r>
-        <w:t xml:space="preserve"> GL JS could have been utilized. </w:t>
-      </w:r>
-      <w:proofErr w:type="spellStart"/>
-      <w:r>
-        <w:t>Mapbox</w:t>
-      </w:r>
-      <w:proofErr w:type="spellEnd"/>
-      <w:r>
-        <w:t xml:space="preserve"> offers highly customizable maps, extensive styling options, and support for geospatial data analysis.</w:t>
-      </w:r>
-    </w:p>
-    <w:p>
-      <w:r>
-        <w:t xml:space="preserve">**Connect </w:t>
-      </w:r>
-      <w:proofErr w:type="gramStart"/>
-      <w:r>
-        <w:t>Page:*</w:t>
-      </w:r>
-      <w:proofErr w:type="gramEnd"/>
-      <w:r>
-        <w:t>*</w:t>
-      </w:r>
-    </w:p>
-    <w:p>
-      <w:r>
-        <w:t xml:space="preserve">   While Firebase provides a convenient solution for data storage and real-time synchronization, other backend technologies could have been employed. For instance, a traditional SQL database such as MySQL or PostgreSQL could have been used to store event data. These databases provide powerful querying capabilities and offer strong data consistency and integrity.</w:t>
-      </w:r>
-    </w:p>
-    <w:p>
-      <w:r>
-        <w:t>Additionally, backend frameworks like Node.js with Express could have been employed to handle form submissions and perform server-side processing. This approach would involve setting up a server, defining routes, and utilizing an ORM (Object-Relational Mapping) library to interact with the database.</w:t>
-      </w:r>
-      <w:r>
-        <w:t xml:space="preserve"> </w:t>
-      </w:r>
-      <w:r>
         <w:t>If the application required more advanced features like user authentication, access control, and real-time updates, a full-fledged backend-as-a-service (BaaS) platform like Firebase or AWS Amplify could have been employed. These platforms offer not only data storage but also user management, authentication, and additional services like push notifications.</w:t>
       </w:r>
     </w:p>
     <w:p>
       <w:r>
-        <w:t>**</w:t>
-      </w:r>
-      <w:proofErr w:type="gramStart"/>
-      <w:r>
-        <w:t>Conclusion:*</w:t>
-      </w:r>
-      <w:proofErr w:type="gramEnd"/>
-      <w:r>
-        <w:t>*</w:t>
+        <w:t>Conclusion:</w:t>
       </w:r>
     </w:p>
     <w:p>
@@ -5981,162 +5894,682 @@
           <w:u w:val="single"/>
         </w:rPr>
       </w:pPr>
-      <w:r>
-        <w:rPr>
-          <w:color w:val="1F4E79" w:themeColor="accent5" w:themeShade="80"/>
-          <w:u w:val="single"/>
-        </w:rPr>
-        <w:t>GUIDANCE (text in blue can be deleted from your final submission)</w:t>
-      </w:r>
-    </w:p>
-    <w:p>
-      <w:pPr>
-        <w:rPr>
-          <w:color w:val="1F4E79" w:themeColor="accent5" w:themeShade="80"/>
-        </w:rPr>
-      </w:pPr>
-      <w:r>
-        <w:rPr>
-          <w:color w:val="1F4E79" w:themeColor="accent5" w:themeShade="80"/>
-        </w:rPr>
-        <w:t xml:space="preserve">Once the examination team </w:t>
-      </w:r>
-      <w:r>
-        <w:rPr>
-          <w:color w:val="1F4E79" w:themeColor="accent5" w:themeShade="80"/>
-        </w:rPr>
-        <w:t xml:space="preserve">know </w:t>
-      </w:r>
-      <w:r>
-        <w:rPr>
-          <w:color w:val="1F4E79" w:themeColor="accent5" w:themeShade="80"/>
-        </w:rPr>
-        <w:t xml:space="preserve">what you planned to do, you must tell them what happened -- </w:t>
-      </w:r>
-      <w:r>
+    </w:p>
+    <w:p>
+      <w:pPr>
+        <w:rPr>
+          <w:color w:val="000000" w:themeColor="text1"/>
+        </w:rPr>
+      </w:pPr>
+      <w:r>
+        <w:rPr>
+          <w:color w:val="000000" w:themeColor="text1"/>
+        </w:rPr>
+        <w:t xml:space="preserve">The first steps that I wanted to get a hold of was to run the program on a server, locally. In order to do this, I would need to install a http server which can easily be done through </w:t>
+      </w:r>
+      <w:proofErr w:type="spellStart"/>
+      <w:r>
+        <w:rPr>
+          <w:color w:val="000000" w:themeColor="text1"/>
+        </w:rPr>
+        <w:t>npm</w:t>
+      </w:r>
+      <w:proofErr w:type="spellEnd"/>
+      <w:r>
+        <w:rPr>
+          <w:color w:val="000000" w:themeColor="text1"/>
+        </w:rPr>
+        <w:t xml:space="preserve"> which is </w:t>
+      </w:r>
+      <w:r>
+        <w:rPr>
+          <w:color w:val="000000" w:themeColor="text1"/>
+        </w:rPr>
+        <w:t xml:space="preserve">a package manager from JavaScript </w:t>
+      </w:r>
+      <w:proofErr w:type="spellStart"/>
+      <w:r>
+        <w:rPr>
+          <w:color w:val="000000" w:themeColor="text1"/>
+        </w:rPr>
+        <w:t>applcations</w:t>
+      </w:r>
+      <w:proofErr w:type="spellEnd"/>
+      <w:r>
+        <w:rPr>
+          <w:color w:val="000000" w:themeColor="text1"/>
+        </w:rPr>
+        <w:t xml:space="preserve"> – it is very useful when it comes to installing libraries and so forth.</w:t>
+      </w:r>
+      <w:r>
+        <w:rPr>
+          <w:color w:val="000000" w:themeColor="text1"/>
+        </w:rPr>
+        <w:t xml:space="preserve"> In this instance, we would need to do the following which will be shown in the figure below:</w:t>
+      </w:r>
+    </w:p>
+    <w:p>
+      <w:pPr>
+        <w:jc w:val="center"/>
+        <w:rPr>
+          <w:color w:val="000000" w:themeColor="text1"/>
+        </w:rPr>
+      </w:pPr>
+      <w:r>
+        <w:rPr>
+          <w:noProof/>
+          <w:color w:val="000000" w:themeColor="text1"/>
+        </w:rPr>
+        <w:drawing>
+          <wp:inline distT="0" distB="0" distL="0" distR="0" wp14:anchorId="45A8A0D1" wp14:editId="74865FCA">
+            <wp:extent cx="3839845" cy="1419860"/>
+            <wp:effectExtent l="0" t="0" r="0" b="2540"/>
+            <wp:docPr id="1293347389" name="Picture 4" descr="A screen shot of a computer program&#10;&#10;Description automatically generated with low confidence"/>
+            <wp:cNvGraphicFramePr>
+              <a:graphicFrameLocks xmlns:a="http://schemas.openxmlformats.org/drawingml/2006/main" noChangeAspect="1"/>
+            </wp:cNvGraphicFramePr>
+            <a:graphic xmlns:a="http://schemas.openxmlformats.org/drawingml/2006/main">
+              <a:graphicData uri="http://schemas.openxmlformats.org/drawingml/2006/picture">
+                <pic:pic xmlns:pic="http://schemas.openxmlformats.org/drawingml/2006/picture">
+                  <pic:nvPicPr>
+                    <pic:cNvPr id="1293347389" name="Picture 4" descr="A screen shot of a computer program&#10;&#10;Description automatically generated with low confidence"/>
+                    <pic:cNvPicPr/>
+                  </pic:nvPicPr>
+                  <pic:blipFill rotWithShape="1">
+                    <a:blip r:embed="rId11" cstate="print">
+                      <a:extLst>
+                        <a:ext uri="{28A0092B-C50C-407E-A947-70E740481C1C}">
+                          <a14:useLocalDpi xmlns:a14="http://schemas.microsoft.com/office/drawing/2010/main" val="0"/>
+                        </a:ext>
+                      </a:extLst>
+                    </a:blip>
+                    <a:srcRect l="22156" t="29436" r="42003" b="49357"/>
+                    <a:stretch/>
+                  </pic:blipFill>
+                  <pic:spPr bwMode="auto">
+                    <a:xfrm>
+                      <a:off x="0" y="0"/>
+                      <a:ext cx="3840480" cy="1420162"/>
+                    </a:xfrm>
+                    <a:prstGeom prst="rect">
+                      <a:avLst/>
+                    </a:prstGeom>
+                    <a:ln>
+                      <a:noFill/>
+                    </a:ln>
+                    <a:extLst>
+                      <a:ext uri="{53640926-AAD7-44D8-BBD7-CCE9431645EC}">
+                        <a14:shadowObscured xmlns:a14="http://schemas.microsoft.com/office/drawing/2010/main"/>
+                      </a:ext>
+                    </a:extLst>
+                  </pic:spPr>
+                </pic:pic>
+              </a:graphicData>
+            </a:graphic>
+          </wp:inline>
+        </w:drawing>
+      </w:r>
+      <w:r>
+        <w:rPr>
+          <w:color w:val="000000" w:themeColor="text1"/>
+        </w:rPr>
+        <w:br/>
+      </w:r>
+      <w:r>
+        <w:rPr>
+          <w:color w:val="000000" w:themeColor="text1"/>
+        </w:rPr>
+        <w:t>[Figure 4]</w:t>
+      </w:r>
+    </w:p>
+    <w:p>
+      <w:pPr>
+        <w:rPr>
+          <w:color w:val="000000" w:themeColor="text1"/>
+        </w:rPr>
+      </w:pPr>
+      <w:r>
+        <w:rPr>
+          <w:color w:val="000000" w:themeColor="text1"/>
+        </w:rPr>
+        <w:br w:type="textWrapping" w:clear="all"/>
+      </w:r>
+      <w:r>
+        <w:rPr>
+          <w:color w:val="000000" w:themeColor="text1"/>
+        </w:rPr>
+        <w:t xml:space="preserve">As shown in figure 4, the packages such as the http-server was successfully installed. But then in order to start and </w:t>
+      </w:r>
+      <w:proofErr w:type="spellStart"/>
+      <w:r>
+        <w:rPr>
+          <w:color w:val="000000" w:themeColor="text1"/>
+        </w:rPr>
+        <w:t>intiate</w:t>
+      </w:r>
+      <w:proofErr w:type="spellEnd"/>
+      <w:r>
+        <w:rPr>
+          <w:color w:val="000000" w:themeColor="text1"/>
+        </w:rPr>
+        <w:t xml:space="preserve"> this package I had to add a command into the ‘</w:t>
+      </w:r>
+      <w:proofErr w:type="spellStart"/>
+      <w:proofErr w:type="gramStart"/>
+      <w:r>
+        <w:rPr>
+          <w:color w:val="000000" w:themeColor="text1"/>
+        </w:rPr>
+        <w:t>package.json</w:t>
+      </w:r>
+      <w:proofErr w:type="spellEnd"/>
+      <w:proofErr w:type="gramEnd"/>
+      <w:r>
+        <w:rPr>
+          <w:color w:val="000000" w:themeColor="text1"/>
+        </w:rPr>
+        <w:t>’</w:t>
+      </w:r>
+      <w:r>
+        <w:rPr>
+          <w:color w:val="000000" w:themeColor="text1"/>
+        </w:rPr>
+        <w:t xml:space="preserve"> </w:t>
+      </w:r>
+      <w:r>
+        <w:rPr>
+          <w:color w:val="000000" w:themeColor="text1"/>
+        </w:rPr>
+        <w:t xml:space="preserve">within the ‘script’ section </w:t>
+      </w:r>
+      <w:r>
+        <w:rPr>
+          <w:color w:val="000000" w:themeColor="text1"/>
+        </w:rPr>
+        <w:t xml:space="preserve">which would allow me to start the actual </w:t>
+      </w:r>
+      <w:r>
+        <w:rPr>
+          <w:color w:val="000000" w:themeColor="text1"/>
+        </w:rPr>
+        <w:t>server</w:t>
+      </w:r>
+      <w:r>
+        <w:rPr>
+          <w:color w:val="000000" w:themeColor="text1"/>
+        </w:rPr>
+        <w:t>.</w:t>
+      </w:r>
+      <w:r>
+        <w:rPr>
+          <w:color w:val="000000" w:themeColor="text1"/>
+        </w:rPr>
+        <w:t xml:space="preserve"> The command that was written was the following:</w:t>
+      </w:r>
+    </w:p>
+    <w:p>
+      <w:pPr>
+        <w:jc w:val="center"/>
+        <w:rPr>
+          <w:color w:val="000000" w:themeColor="text1"/>
+        </w:rPr>
+      </w:pPr>
+      <w:r>
+        <w:rPr>
+          <w:noProof/>
+          <w:color w:val="000000" w:themeColor="text1"/>
+        </w:rPr>
+        <w:drawing>
+          <wp:inline distT="0" distB="0" distL="0" distR="0" wp14:anchorId="28F7D534" wp14:editId="349552ED">
+            <wp:extent cx="3991087" cy="603129"/>
+            <wp:effectExtent l="0" t="0" r="0" b="0"/>
+            <wp:docPr id="1891144506" name="Picture 5" descr="A picture containing text, screenshot, font, line&#10;&#10;Description automatically generated"/>
+            <wp:cNvGraphicFramePr>
+              <a:graphicFrameLocks xmlns:a="http://schemas.openxmlformats.org/drawingml/2006/main" noChangeAspect="1"/>
+            </wp:cNvGraphicFramePr>
+            <a:graphic xmlns:a="http://schemas.openxmlformats.org/drawingml/2006/main">
+              <a:graphicData uri="http://schemas.openxmlformats.org/drawingml/2006/picture">
+                <pic:pic xmlns:pic="http://schemas.openxmlformats.org/drawingml/2006/picture">
+                  <pic:nvPicPr>
+                    <pic:cNvPr id="1891144506" name="Picture 5" descr="A picture containing text, screenshot, font, line&#10;&#10;Description automatically generated"/>
+                    <pic:cNvPicPr/>
+                  </pic:nvPicPr>
+                  <pic:blipFill>
+                    <a:blip r:embed="rId12">
+                      <a:extLst>
+                        <a:ext uri="{28A0092B-C50C-407E-A947-70E740481C1C}">
+                          <a14:useLocalDpi xmlns:a14="http://schemas.microsoft.com/office/drawing/2010/main" val="0"/>
+                        </a:ext>
+                      </a:extLst>
+                    </a:blip>
+                    <a:stretch>
+                      <a:fillRect/>
+                    </a:stretch>
+                  </pic:blipFill>
+                  <pic:spPr>
+                    <a:xfrm>
+                      <a:off x="0" y="0"/>
+                      <a:ext cx="4198961" cy="634543"/>
+                    </a:xfrm>
+                    <a:prstGeom prst="rect">
+                      <a:avLst/>
+                    </a:prstGeom>
+                  </pic:spPr>
+                </pic:pic>
+              </a:graphicData>
+            </a:graphic>
+          </wp:inline>
+        </w:drawing>
+      </w:r>
+      <w:r>
+        <w:rPr>
+          <w:color w:val="000000" w:themeColor="text1"/>
+        </w:rPr>
+        <w:br/>
+        <w:t>[Figure 5]</w:t>
+      </w:r>
+    </w:p>
+    <w:p>
+      <w:pPr>
+        <w:rPr>
+          <w:color w:val="000000" w:themeColor="text1"/>
+        </w:rPr>
+      </w:pPr>
+      <w:r>
+        <w:rPr>
+          <w:color w:val="000000" w:themeColor="text1"/>
+        </w:rPr>
+        <w:t xml:space="preserve">The line that I mentioned was in line 8. </w:t>
+      </w:r>
+      <w:r>
+        <w:rPr>
+          <w:color w:val="000000" w:themeColor="text1"/>
+        </w:rPr>
+        <w:t>Firstly, it is defining the script called “start” which is then followed by the command “</w:t>
+      </w:r>
+      <w:proofErr w:type="spellStart"/>
+      <w:r>
+        <w:rPr>
+          <w:color w:val="000000" w:themeColor="text1"/>
+        </w:rPr>
+        <w:t>npx</w:t>
+      </w:r>
+      <w:proofErr w:type="spellEnd"/>
+      <w:r>
+        <w:rPr>
+          <w:color w:val="000000" w:themeColor="text1"/>
+        </w:rPr>
+        <w:t xml:space="preserve"> http-server -a localhost -p 8000 -c-1”</w:t>
+      </w:r>
+      <w:r>
+        <w:rPr>
+          <w:color w:val="000000" w:themeColor="text1"/>
+        </w:rPr>
+        <w:t>. This line is basically launching the HTTP server using the ‘http-server’ package that was previously initiated. The localhost specifies that the server should bind to the localhost interface, along with ‘p 8000’ is the port number in which the server should listen to. And finally, the c-1 command ensures that the server is always providing the latest version of the file.</w:t>
+      </w:r>
+    </w:p>
+    <w:p>
+      <w:pPr>
+        <w:rPr>
+          <w:color w:val="000000" w:themeColor="text1"/>
+        </w:rPr>
+      </w:pPr>
+    </w:p>
+    <w:p>
+      <w:pPr>
+        <w:rPr>
+          <w:color w:val="000000" w:themeColor="text1"/>
+        </w:rPr>
+      </w:pPr>
+    </w:p>
+    <w:p>
+      <w:pPr>
+        <w:rPr>
+          <w:color w:val="000000" w:themeColor="text1"/>
+        </w:rPr>
+      </w:pPr>
+    </w:p>
+    <w:p>
+      <w:pPr>
+        <w:rPr>
+          <w:color w:val="000000" w:themeColor="text1"/>
+        </w:rPr>
+      </w:pPr>
+    </w:p>
+    <w:p>
+      <w:pPr>
+        <w:rPr>
+          <w:color w:val="000000" w:themeColor="text1"/>
+        </w:rPr>
+      </w:pPr>
+    </w:p>
+    <w:p>
+      <w:pPr>
+        <w:rPr>
+          <w:color w:val="000000" w:themeColor="text1"/>
+        </w:rPr>
+      </w:pPr>
+    </w:p>
+    <w:p>
+      <w:pPr>
+        <w:rPr>
+          <w:color w:val="000000" w:themeColor="text1"/>
+        </w:rPr>
+      </w:pPr>
+    </w:p>
+    <w:p>
+      <w:pPr>
+        <w:rPr>
+          <w:color w:val="000000" w:themeColor="text1"/>
+        </w:rPr>
+      </w:pPr>
+    </w:p>
+    <w:p>
+      <w:pPr>
+        <w:rPr>
+          <w:color w:val="000000" w:themeColor="text1"/>
+        </w:rPr>
+      </w:pPr>
+      <w:r>
+        <w:rPr>
+          <w:color w:val="000000" w:themeColor="text1"/>
+        </w:rPr>
+        <w:lastRenderedPageBreak/>
+        <w:t>In the figure below is a simple terminal screenshot of me starting the server</w:t>
+      </w:r>
+      <w:r>
+        <w:rPr>
+          <w:color w:val="000000" w:themeColor="text1"/>
+        </w:rPr>
+        <w:t>:</w:t>
+      </w:r>
+    </w:p>
+    <w:p>
+      <w:pPr>
+        <w:jc w:val="center"/>
         <w:rPr>
           <w:b/>
           <w:bCs/>
-          <w:color w:val="1F4E79" w:themeColor="accent5" w:themeShade="80"/>
-        </w:rPr>
-        <w:t>W</w:t>
+        </w:rPr>
+      </w:pPr>
+      <w:r>
+        <w:rPr>
+          <w:noProof/>
+          <w:color w:val="000000" w:themeColor="text1"/>
+        </w:rPr>
+        <w:drawing>
+          <wp:inline distT="0" distB="0" distL="0" distR="0" wp14:anchorId="3C7F053D" wp14:editId="0F37AC55">
+            <wp:extent cx="2990626" cy="2588617"/>
+            <wp:effectExtent l="0" t="0" r="0" b="2540"/>
+            <wp:docPr id="1007844228" name="Picture 1007844228" descr="A screen shot of a computer program&#10;&#10;Description automatically generated with low confidence"/>
+            <wp:cNvGraphicFramePr>
+              <a:graphicFrameLocks xmlns:a="http://schemas.openxmlformats.org/drawingml/2006/main" noChangeAspect="1"/>
+            </wp:cNvGraphicFramePr>
+            <a:graphic xmlns:a="http://schemas.openxmlformats.org/drawingml/2006/main">
+              <a:graphicData uri="http://schemas.openxmlformats.org/drawingml/2006/picture">
+                <pic:pic xmlns:pic="http://schemas.openxmlformats.org/drawingml/2006/picture">
+                  <pic:nvPicPr>
+                    <pic:cNvPr id="1293347389" name="Picture 4" descr="A screen shot of a computer program&#10;&#10;Description automatically generated with low confidence"/>
+                    <pic:cNvPicPr/>
+                  </pic:nvPicPr>
+                  <pic:blipFill rotWithShape="1">
+                    <a:blip r:embed="rId11" cstate="print">
+                      <a:extLst>
+                        <a:ext uri="{28A0092B-C50C-407E-A947-70E740481C1C}">
+                          <a14:useLocalDpi xmlns:a14="http://schemas.microsoft.com/office/drawing/2010/main" val="0"/>
+                        </a:ext>
+                      </a:extLst>
+                    </a:blip>
+                    <a:srcRect l="22156" t="50321" r="52139" b="14082"/>
+                    <a:stretch/>
+                  </pic:blipFill>
+                  <pic:spPr bwMode="auto">
+                    <a:xfrm>
+                      <a:off x="0" y="0"/>
+                      <a:ext cx="2998246" cy="2595213"/>
+                    </a:xfrm>
+                    <a:prstGeom prst="rect">
+                      <a:avLst/>
+                    </a:prstGeom>
+                    <a:ln>
+                      <a:noFill/>
+                    </a:ln>
+                    <a:extLst>
+                      <a:ext uri="{53640926-AAD7-44D8-BBD7-CCE9431645EC}">
+                        <a14:shadowObscured xmlns:a14="http://schemas.microsoft.com/office/drawing/2010/main"/>
+                      </a:ext>
+                    </a:extLst>
+                  </pic:spPr>
+                </pic:pic>
+              </a:graphicData>
+            </a:graphic>
+          </wp:inline>
+        </w:drawing>
       </w:r>
       <w:r>
         <w:rPr>
           <w:b/>
           <w:bCs/>
-          <w:color w:val="1F4E79" w:themeColor="accent5" w:themeShade="80"/>
-        </w:rPr>
-        <w:t>hat was the outcome of the work you undertook in the project?</w:t>
-      </w:r>
-      <w:r>
-        <w:rPr>
-          <w:color w:val="1F4E79" w:themeColor="accent5" w:themeShade="80"/>
-        </w:rPr>
-        <w:t xml:space="preserve"> </w:t>
-      </w:r>
-    </w:p>
-    <w:p>
-      <w:pPr>
-        <w:rPr>
-          <w:color w:val="1F4E79" w:themeColor="accent5" w:themeShade="80"/>
-        </w:rPr>
-      </w:pPr>
-      <w:r>
-        <w:rPr>
-          <w:color w:val="1F4E79" w:themeColor="accent5" w:themeShade="80"/>
-        </w:rPr>
-        <w:t xml:space="preserve">A build </w:t>
-      </w:r>
-      <w:r>
-        <w:rPr>
-          <w:color w:val="1F4E79" w:themeColor="accent5" w:themeShade="80"/>
-        </w:rPr>
-        <w:t xml:space="preserve">or investigative </w:t>
-      </w:r>
-      <w:r>
-        <w:rPr>
-          <w:color w:val="1F4E79" w:themeColor="accent5" w:themeShade="80"/>
-        </w:rPr>
-        <w:t xml:space="preserve">project will discuss the implementation. </w:t>
-      </w:r>
-      <w:r>
+        </w:rPr>
+        <w:br/>
+        <w:t>[Figure 6]</w:t>
+      </w:r>
+    </w:p>
+    <w:p>
+      <w:r>
+        <w:t>As you can see, the way to initialise the server is basically typing ‘</w:t>
+      </w:r>
+      <w:proofErr w:type="spellStart"/>
+      <w:r>
+        <w:t>npm</w:t>
+      </w:r>
+      <w:proofErr w:type="spellEnd"/>
+      <w:r>
+        <w:t xml:space="preserve"> start’ in the terminal on visual studio code and that will show the available </w:t>
+      </w:r>
+      <w:proofErr w:type="spellStart"/>
+      <w:r>
+        <w:t>url</w:t>
+      </w:r>
+      <w:proofErr w:type="spellEnd"/>
+      <w:r>
+        <w:t xml:space="preserve"> link at the bottom which will allow me to either click on it or go onto an explorer URL search bar and type the following down.</w:t>
+      </w:r>
+      <w:r>
+        <w:t xml:space="preserve"> And with these easy steps, I have been able to start my project on a server.</w:t>
+      </w:r>
+      <w:r>
+        <w:t xml:space="preserve"> The main reason as to why this application must be written on a server because the database tool, firebase, is something that is being run online since it is a </w:t>
+      </w:r>
+      <w:proofErr w:type="gramStart"/>
+      <w:r>
+        <w:t>cloud based</w:t>
+      </w:r>
+      <w:proofErr w:type="gramEnd"/>
+      <w:r>
+        <w:t xml:space="preserve"> database and therefore, if it was being ran locally without a server or without the </w:t>
+      </w:r>
+      <w:r>
+        <w:t xml:space="preserve">correct ports, no packaging will be either sent or </w:t>
+      </w:r>
+      <w:proofErr w:type="spellStart"/>
+      <w:r>
+        <w:t>retreieved</w:t>
+      </w:r>
+      <w:proofErr w:type="spellEnd"/>
+      <w:r>
+        <w:t xml:space="preserve"> to/from the firebase database.</w:t>
+      </w:r>
+    </w:p>
+    <w:p>
+      <w:r>
+        <w:t xml:space="preserve">Previously mentioned before, I have been using the programming </w:t>
+      </w:r>
+      <w:proofErr w:type="spellStart"/>
+      <w:r>
+        <w:t>lanuages</w:t>
+      </w:r>
+      <w:proofErr w:type="spellEnd"/>
+      <w:r>
+        <w:t xml:space="preserve"> HTML and CSS for the </w:t>
+      </w:r>
+      <w:proofErr w:type="gramStart"/>
+      <w:r>
+        <w:t>front end</w:t>
+      </w:r>
+      <w:proofErr w:type="gramEnd"/>
+      <w:r>
+        <w:t xml:space="preserve"> design. The design I ha</w:t>
+      </w:r>
+      <w:r>
+        <w:t>d</w:t>
+      </w:r>
+      <w:r>
+        <w:t xml:space="preserve"> been using for the majority of this is </w:t>
+      </w:r>
+      <w:r>
+        <w:t>project looked like the following:</w:t>
+      </w:r>
+    </w:p>
+    <w:p>
+      <w:pPr>
         <w:rPr>
           <w:b/>
           <w:bCs/>
-          <w:color w:val="1F4E79" w:themeColor="accent5" w:themeShade="80"/>
-        </w:rPr>
-        <w:t>Do not just paste in lines of code to your report and call that an implementation! Your report should feature minimum code to only discuss points.</w:t>
-      </w:r>
-      <w:r>
-        <w:rPr>
-          <w:color w:val="1F4E79" w:themeColor="accent5" w:themeShade="80"/>
-        </w:rPr>
-        <w:t xml:space="preserve"> The idea for implementation is to describe how the design has </w:t>
-      </w:r>
-      <w:proofErr w:type="gramStart"/>
-      <w:r>
-        <w:rPr>
-          <w:color w:val="1F4E79" w:themeColor="accent5" w:themeShade="80"/>
-        </w:rPr>
-        <w:t>actually turned</w:t>
-      </w:r>
-      <w:proofErr w:type="gramEnd"/>
-      <w:r>
-        <w:rPr>
-          <w:color w:val="1F4E79" w:themeColor="accent5" w:themeShade="80"/>
-        </w:rPr>
-        <w:t xml:space="preserve"> out. </w:t>
-      </w:r>
-    </w:p>
-    <w:p>
-      <w:pPr>
-        <w:rPr>
-          <w:color w:val="1F4E79" w:themeColor="accent5" w:themeShade="80"/>
-        </w:rPr>
-      </w:pPr>
-      <w:r>
-        <w:rPr>
-          <w:color w:val="1F4E79" w:themeColor="accent5" w:themeShade="80"/>
-        </w:rPr>
-        <w:t xml:space="preserve">A research </w:t>
-      </w:r>
-      <w:r>
-        <w:rPr>
-          <w:color w:val="1F4E79" w:themeColor="accent5" w:themeShade="80"/>
-        </w:rPr>
-        <w:t xml:space="preserve">or investigative </w:t>
-      </w:r>
-      <w:r>
-        <w:rPr>
-          <w:color w:val="1F4E79" w:themeColor="accent5" w:themeShade="80"/>
-        </w:rPr>
-        <w:t>project</w:t>
-      </w:r>
-      <w:r>
-        <w:rPr>
-          <w:color w:val="1F4E79" w:themeColor="accent5" w:themeShade="80"/>
-        </w:rPr>
-        <w:t xml:space="preserve"> will present the results from performing the methodology. These results must be correctly presented, using appropriate tables, charts, and statistical tests that suit the nature of the project. Results should be </w:t>
-      </w:r>
-      <w:r>
-        <w:rPr>
-          <w:color w:val="1F4E79" w:themeColor="accent5" w:themeShade="80"/>
-        </w:rPr>
-        <w:t>summarised,</w:t>
-      </w:r>
-      <w:r>
-        <w:rPr>
-          <w:color w:val="1F4E79" w:themeColor="accent5" w:themeShade="80"/>
-        </w:rPr>
-        <w:t xml:space="preserve"> and any findings clearly presented.</w:t>
-      </w:r>
-    </w:p>
-    <w:p>
-      <w:pPr>
+        </w:rPr>
+      </w:pPr>
+      <w:r>
         <w:rPr>
           <w:b/>
           <w:bCs/>
+          <w:noProof/>
+        </w:rPr>
+        <w:drawing>
+          <wp:inline distT="0" distB="0" distL="0" distR="0" wp14:anchorId="3352C3FA" wp14:editId="1F4B711C">
+            <wp:extent cx="5731510" cy="3582035"/>
+            <wp:effectExtent l="0" t="0" r="0" b="0"/>
+            <wp:docPr id="1990768950" name="Picture 7" descr="A screenshot of a computer&#10;&#10;Description automatically generated with medium confidence"/>
+            <wp:cNvGraphicFramePr>
+              <a:graphicFrameLocks xmlns:a="http://schemas.openxmlformats.org/drawingml/2006/main" noChangeAspect="1"/>
+            </wp:cNvGraphicFramePr>
+            <a:graphic xmlns:a="http://schemas.openxmlformats.org/drawingml/2006/main">
+              <a:graphicData uri="http://schemas.openxmlformats.org/drawingml/2006/picture">
+                <pic:pic xmlns:pic="http://schemas.openxmlformats.org/drawingml/2006/picture">
+                  <pic:nvPicPr>
+                    <pic:cNvPr id="1990768950" name="Picture 7" descr="A screenshot of a computer&#10;&#10;Description automatically generated with medium confidence"/>
+                    <pic:cNvPicPr/>
+                  </pic:nvPicPr>
+                  <pic:blipFill>
+                    <a:blip r:embed="rId13" cstate="print">
+                      <a:extLst>
+                        <a:ext uri="{28A0092B-C50C-407E-A947-70E740481C1C}">
+                          <a14:useLocalDpi xmlns:a14="http://schemas.microsoft.com/office/drawing/2010/main" val="0"/>
+                        </a:ext>
+                      </a:extLst>
+                    </a:blip>
+                    <a:stretch>
+                      <a:fillRect/>
+                    </a:stretch>
+                  </pic:blipFill>
+                  <pic:spPr>
+                    <a:xfrm>
+                      <a:off x="0" y="0"/>
+                      <a:ext cx="5731510" cy="3582035"/>
+                    </a:xfrm>
+                    <a:prstGeom prst="rect">
+                      <a:avLst/>
+                    </a:prstGeom>
+                  </pic:spPr>
+                </pic:pic>
+              </a:graphicData>
+            </a:graphic>
+          </wp:inline>
+        </w:drawing>
+      </w:r>
+    </w:p>
+    <w:p>
+      <w:r>
+        <w:lastRenderedPageBreak/>
+        <w:t>A brief explanation of this design was to keep it simple. I created 4 buttons with a simple effect where it allows you to have over the button you choose to type and as you do it will change colour – this animation was done in CSS using the hover tool.</w:t>
+      </w:r>
+      <w:r>
+        <w:t xml:space="preserve"> I tried to go for a theme that was appealing in the sense of easier for the users to see and interact with; not showing too many colours as at times it could confuse and be too much for the user.</w:t>
+      </w:r>
+    </w:p>
+    <w:p>
+      <w:pPr>
+        <w:rPr>
+          <w:b/>
+          <w:bCs/>
+          <w:color w:val="FF0000"/>
+        </w:rPr>
+      </w:pPr>
+      <w:r>
+        <w:rPr>
+          <w:b/>
+          <w:bCs/>
+          <w:color w:val="FF0000"/>
+        </w:rPr>
+        <w:t>[Add more – Screenshot lines of code (main code from JavaScript and explain what it’s doing)]</w:t>
+      </w:r>
+    </w:p>
+    <w:p>
+      <w:pPr>
+        <w:rPr>
+          <w:b/>
+          <w:bCs/>
+          <w:color w:val="FF0000"/>
+        </w:rPr>
+      </w:pPr>
+      <w:r>
+        <w:rPr>
+          <w:b/>
+          <w:bCs/>
+          <w:color w:val="FF0000"/>
+        </w:rPr>
+        <w:t>[How to initialise the database]</w:t>
+      </w:r>
+    </w:p>
+    <w:p>
+      <w:pPr>
+        <w:rPr>
+          <w:b/>
+          <w:bCs/>
+          <w:color w:val="FF0000"/>
+        </w:rPr>
+      </w:pPr>
+      <w:r>
+        <w:rPr>
+          <w:b/>
+          <w:bCs/>
+          <w:color w:val="FF0000"/>
+        </w:rPr>
+        <w:t>[Screenshot of the database result]</w:t>
+      </w:r>
+    </w:p>
+    <w:p>
+      <w:pPr>
+        <w:rPr>
+          <w:b/>
+          <w:bCs/>
+          <w:color w:val="FF0000"/>
+        </w:rPr>
+      </w:pPr>
+      <w:r>
+        <w:rPr>
+          <w:b/>
+          <w:bCs/>
+          <w:color w:val="FF0000"/>
+        </w:rPr>
+        <w:t>[Interactive maps feature and explain with using blocks of code]</w:t>
+      </w:r>
+    </w:p>
+    <w:p>
+      <w:pPr>
+        <w:rPr>
+          <w:b/>
+          <w:bCs/>
+          <w:color w:val="FF0000"/>
         </w:rPr>
       </w:pPr>
     </w:p>
@@ -6659,7 +7092,7 @@
           <w:sz w:val="22"/>
           <w:szCs w:val="22"/>
         </w:rPr>
-        <w:t>From the outset, I recognized the importance of meticulous planning, setting clear goals, and establishing a solid framework for my project. This organizational approach proved invaluable as it provided a roadmap to guide me throughout the entire process. By breaking down the project into manageable tasks and setting realistic deadlines, I ensured a structured and efficient workflow. This allowed me to stay focused and make steady progress, even when faced with unexpected obstacles.</w:t>
+        <w:t xml:space="preserve">From the outset, I recognized the importance of meticulous planning, setting clear goals, and establishing a solid framework for my project. </w:t>
       </w:r>
     </w:p>
     <w:p>
@@ -6672,26 +7105,26 @@
           <w:szCs w:val="22"/>
         </w:rPr>
       </w:pPr>
-      <w:r>
+    </w:p>
+    <w:p>
+      <w:pPr>
+        <w:pStyle w:val="Heading2"/>
         <w:rPr>
           <w:rFonts w:asciiTheme="minorHAnsi" w:hAnsiTheme="minorHAnsi" w:cstheme="minorHAnsi"/>
           <w:color w:val="000000" w:themeColor="text1"/>
           <w:sz w:val="22"/>
           <w:szCs w:val="22"/>
         </w:rPr>
-        <w:t>Furthermore, effective time management played a critical role in the success of my project. I recognized the need to balance my project work with other personal commitments and challenges that arose during the course. Despite these external factors, I remained committed and disciplined, allocating dedicated time slots for research, coding, testing, and documentation. This disciplined approach enabled me to make steady progress and meet important milestones, ensuring that I stayed on track throughout the project's duration.</w:t>
-      </w:r>
-    </w:p>
-    <w:p>
-      <w:pPr>
-        <w:pStyle w:val="Heading2"/>
+      </w:pPr>
+      <w:r>
         <w:rPr>
           <w:rFonts w:asciiTheme="minorHAnsi" w:hAnsiTheme="minorHAnsi" w:cstheme="minorHAnsi"/>
           <w:color w:val="000000" w:themeColor="text1"/>
           <w:sz w:val="22"/>
           <w:szCs w:val="22"/>
         </w:rPr>
-      </w:pPr>
+        <w:t>This organizational approach proved invaluable as it provided a roadmap to guide me throughout the entire process. By breaking down the project into manageable tasks and setting realistic deadlines, I ensured a structured and efficient workflow. This allowed me to stay focused and make steady progress, even when faced with unexpected obstacles.</w:t>
+      </w:r>
       <w:r>
         <w:rPr>
           <w:rFonts w:asciiTheme="minorHAnsi" w:hAnsiTheme="minorHAnsi" w:cstheme="minorHAnsi"/>
@@ -6699,19 +7132,19 @@
           <w:sz w:val="22"/>
           <w:szCs w:val="22"/>
         </w:rPr>
-        <w:t>In terms of project execution, I paid meticulous attention to detail, diligently testing and debugging my code to ensure its accuracy and reliability. I sought feedback from my peers and professors, incorporating their suggestions and constructive criticism to refine and improve my work. This collaborative approach not only enhanced the quality of my project but also fostered a supportive and engaging environment that contributed to its success.</w:t>
-      </w:r>
-    </w:p>
-    <w:p>
-      <w:pPr>
-        <w:pStyle w:val="Heading2"/>
+        <w:t xml:space="preserve"> </w:t>
+      </w:r>
+      <w:proofErr w:type="gramStart"/>
+      <w:r>
         <w:rPr>
           <w:rFonts w:asciiTheme="minorHAnsi" w:hAnsiTheme="minorHAnsi" w:cstheme="minorHAnsi"/>
           <w:color w:val="000000" w:themeColor="text1"/>
           <w:sz w:val="22"/>
           <w:szCs w:val="22"/>
         </w:rPr>
-      </w:pPr>
+        <w:t>Furthermore</w:t>
+      </w:r>
+      <w:proofErr w:type="gramEnd"/>
       <w:r>
         <w:rPr>
           <w:rFonts w:asciiTheme="minorHAnsi" w:hAnsiTheme="minorHAnsi" w:cstheme="minorHAnsi"/>
@@ -6719,9 +7152,53 @@
           <w:sz w:val="22"/>
           <w:szCs w:val="22"/>
         </w:rPr>
+        <w:t xml:space="preserve">, effective time management played a critical role in the success of my project. I recognized the need to balance my project work with other personal commitments and challenges that arose during the course. Despite these external factors, I remained committed and disciplined, allocating dedicated time slots for research, coding, testing, and documentation. This disciplined approach enabled me to make steady progress and meet important milestones, ensuring that I stayed on track throughout the project's </w:t>
+      </w:r>
+      <w:proofErr w:type="spellStart"/>
+      <w:proofErr w:type="gramStart"/>
+      <w:r>
+        <w:rPr>
+          <w:rFonts w:asciiTheme="minorHAnsi" w:hAnsiTheme="minorHAnsi" w:cstheme="minorHAnsi"/>
+          <w:color w:val="000000" w:themeColor="text1"/>
+          <w:sz w:val="22"/>
+          <w:szCs w:val="22"/>
+        </w:rPr>
+        <w:t>duration.In</w:t>
+      </w:r>
+      <w:proofErr w:type="spellEnd"/>
+      <w:proofErr w:type="gramEnd"/>
+      <w:r>
+        <w:rPr>
+          <w:rFonts w:asciiTheme="minorHAnsi" w:hAnsiTheme="minorHAnsi" w:cstheme="minorHAnsi"/>
+          <w:color w:val="000000" w:themeColor="text1"/>
+          <w:sz w:val="22"/>
+          <w:szCs w:val="22"/>
+        </w:rPr>
+        <w:t xml:space="preserve"> terms of project execution, I paid meticulous attention to detail, diligently testing and debugging my code to ensure its accuracy and reliability. I sought feedback from my peers and professors, incorporating their suggestions and constructive criticism to refine and improve my work. This collaborative approach not only enhanced the quality of my project but also fostered a supportive and engaging environment that contributed to its success.</w:t>
+      </w:r>
+    </w:p>
+    <w:p/>
+    <w:p>
+      <w:pPr>
+        <w:pStyle w:val="Heading2"/>
+        <w:rPr>
+          <w:rFonts w:asciiTheme="minorHAnsi" w:hAnsiTheme="minorHAnsi" w:cstheme="minorHAnsi"/>
+          <w:color w:val="000000" w:themeColor="text1"/>
+          <w:sz w:val="22"/>
+          <w:szCs w:val="22"/>
+        </w:rPr>
+      </w:pPr>
+      <w:r>
+        <w:rPr>
+          <w:rFonts w:asciiTheme="minorHAnsi" w:hAnsiTheme="minorHAnsi" w:cstheme="minorHAnsi"/>
+          <w:color w:val="000000" w:themeColor="text1"/>
+          <w:sz w:val="22"/>
+          <w:szCs w:val="22"/>
+        </w:rPr>
         <w:t>Moreover, I leveraged my personal growth and adaptability to overcome the challenges that arose during the project. Whether it was grappling with complex algorithms, limited resources, or my initial lack of familiarity with JavaScript, I demonstrated resilience and a willingness to learn. Each obstacle became an opportunity for growth, and through persistence and resourcefulness, I was able to overcome these hurdles and produce a robust and functional final product.</w:t>
       </w:r>
     </w:p>
+    <w:p/>
     <w:p>
       <w:pPr>
         <w:pStyle w:val="Heading2"/>
@@ -6767,8 +7244,6 @@
     <w:p/>
     <w:p/>
     <w:p/>
-    <w:p/>
-    <w:p/>
     <w:p>
       <w:pPr>
         <w:pStyle w:val="Heading2"/>
@@ -6841,18 +7316,9 @@
       <w:r>
         <w:t>In conclusion, my computer science project was a journey marked by numerous challenges, among them my limited knowledge of JavaScript. Overcoming these struggles required dedication, perseverance, and a commitment to continuous learning. Through hours of self-study, seeking assistance from knowledgeable resources, and hands-on practice, I was able to navigate the complexities of JavaScript and successfully implement it in my project. The experience not only deepened my technical skills but also fostered personal growth, resilience, and an unwavering determination to conquer future obstacles in my computer science journey.</w:t>
       </w:r>
-    </w:p>
-    <w:p>
-      <w:pPr>
-        <w:pStyle w:val="Heading2"/>
-        <w:rPr>
-          <w:color w:val="000000" w:themeColor="text1"/>
-          <w:sz w:val="32"/>
-          <w:szCs w:val="32"/>
-        </w:rPr>
-      </w:pPr>
       <w:bookmarkStart w:id="15" w:name="_Toc98426648"/>
     </w:p>
+    <w:p/>
     <w:p/>
     <w:p>
       <w:pPr>
@@ -7199,7 +7665,7 @@
         </w:rPr>
         <w:t xml:space="preserve"> reference any sources used in your work. Typically, these sources will have come up during the investigation and related work sections. Your referencing must use the IEEE referencing style </w:t>
       </w:r>
-      <w:hyperlink r:id="rId11" w:history="1">
+      <w:hyperlink r:id="rId14" w:history="1">
         <w:r>
           <w:rPr>
             <w:rStyle w:val="Hyperlink"/>
@@ -7274,7 +7740,7 @@
           <w:color w:val="000000" w:themeColor="text1"/>
         </w:rPr>
       </w:pPr>
-      <w:hyperlink r:id="rId12" w:anchor="install-software" w:history="1">
+      <w:hyperlink r:id="rId15" w:anchor="install-software" w:history="1">
         <w:r>
           <w:rPr>
             <w:rStyle w:val="Hyperlink"/>
@@ -7293,10 +7759,10 @@
     <w:p>
       <w:pPr>
         <w:rPr>
-          <w:color w:val="000000" w:themeColor="text1"/>
-        </w:rPr>
-      </w:pPr>
-      <w:hyperlink r:id="rId13" w:history="1">
+          <w:rStyle w:val="Hyperlink"/>
+        </w:rPr>
+      </w:pPr>
+      <w:hyperlink r:id="rId16" w:history="1">
         <w:r>
           <w:rPr>
             <w:rStyle w:val="Hyperlink"/>
@@ -7308,6 +7774,50 @@
     <w:p>
       <w:pPr>
         <w:rPr>
+          <w:rStyle w:val="Hyperlink"/>
+        </w:rPr>
+      </w:pPr>
+    </w:p>
+    <w:p>
+      <w:pPr>
+        <w:rPr>
+          <w:color w:val="000000" w:themeColor="text1"/>
+        </w:rPr>
+      </w:pPr>
+      <w:hyperlink r:id="rId17" w:history="1">
+        <w:r>
+          <w:rPr>
+            <w:rStyle w:val="Hyperlink"/>
+          </w:rPr>
+          <w:t>https://stackoverflow.com/questions/66879378/typeerror-undefined-is-not-an-object-evaluating-app-firestore</w:t>
+        </w:r>
+      </w:hyperlink>
+    </w:p>
+    <w:p>
+      <w:pPr>
+        <w:rPr>
+          <w:color w:val="000000" w:themeColor="text1"/>
+        </w:rPr>
+      </w:pPr>
+      <w:hyperlink r:id="rId18" w:history="1">
+        <w:r>
+          <w:rPr>
+            <w:rStyle w:val="Hyperlink"/>
+          </w:rPr>
+          <w:t>https://stackoverflow.com/questions/69230383/failed-to-resolve-module-specifier-firebase-app</w:t>
+        </w:r>
+      </w:hyperlink>
+    </w:p>
+    <w:p>
+      <w:pPr>
+        <w:rPr>
+          <w:color w:val="000000" w:themeColor="text1"/>
+        </w:rPr>
+      </w:pPr>
+    </w:p>
+    <w:p>
+      <w:pPr>
+        <w:rPr>
           <w:color w:val="000000" w:themeColor="text1"/>
         </w:rPr>
       </w:pPr>
@@ -7346,7 +7856,7 @@
         </w:rPr>
         <w:t xml:space="preserve">[2] </w:t>
       </w:r>
-      <w:hyperlink r:id="rId14" w:history="1">
+      <w:hyperlink r:id="rId19" w:history="1">
         <w:r>
           <w:rPr>
             <w:rStyle w:val="Hyperlink"/>
@@ -7503,48 +8013,6 @@
     </w:p>
     <w:p>
       <w:pPr>
-        <w:rPr>
-          <w:color w:val="000000" w:themeColor="text1"/>
-        </w:rPr>
-      </w:pPr>
-    </w:p>
-    <w:p>
-      <w:pPr>
-        <w:rPr>
-          <w:color w:val="000000" w:themeColor="text1"/>
-        </w:rPr>
-      </w:pPr>
-    </w:p>
-    <w:p>
-      <w:pPr>
-        <w:rPr>
-          <w:color w:val="000000" w:themeColor="text1"/>
-        </w:rPr>
-      </w:pPr>
-    </w:p>
-    <w:p>
-      <w:pPr>
-        <w:rPr>
-          <w:color w:val="000000" w:themeColor="text1"/>
-        </w:rPr>
-      </w:pPr>
-    </w:p>
-    <w:p>
-      <w:pPr>
-        <w:rPr>
-          <w:color w:val="000000" w:themeColor="text1"/>
-        </w:rPr>
-      </w:pPr>
-    </w:p>
-    <w:p>
-      <w:pPr>
-        <w:rPr>
-          <w:color w:val="000000" w:themeColor="text1"/>
-        </w:rPr>
-      </w:pPr>
-    </w:p>
-    <w:p>
-      <w:pPr>
         <w:pStyle w:val="Heading1"/>
         <w:numPr>
           <w:ilvl w:val="0"/>
@@ -7777,7 +8245,7 @@
       </w:r>
     </w:p>
     <w:sectPr>
-      <w:footerReference w:type="default" r:id="rId15"/>
+      <w:footerReference w:type="default" r:id="rId20"/>
       <w:pgSz w:w="11906" w:h="16838"/>
       <w:pgMar w:top="1440" w:right="1440" w:bottom="1440" w:left="1440" w:header="708" w:footer="708" w:gutter="0"/>
       <w:pgNumType w:fmt="lowerRoman" w:start="1"/>
@@ -10368,7 +10836,7 @@
 </file>
 
 <file path=customXml/itemProps1.xml><?xml version="1.0" encoding="utf-8"?>
-<ds:datastoreItem xmlns:ds="http://schemas.openxmlformats.org/officeDocument/2006/customXml" ds:itemID="{8DF9AD45-9FB6-4D4C-A2F2-5B25A738A3F6}">
+<ds:datastoreItem xmlns:ds="http://schemas.openxmlformats.org/officeDocument/2006/customXml" ds:itemID="{C17A2E2A-742A-B843-88DD-E692C3130233}">
   <ds:schemaRefs>
     <ds:schemaRef ds:uri="http://schemas.openxmlformats.org/officeDocument/2006/bibliography"/>
   </ds:schemaRefs>

</xml_diff>